<commit_message>
Update Valutazione usabilità sul campo.docx
</commit_message>
<xml_diff>
--- a/Documentazione/Valutazione usabilità sul campo.docx
+++ b/Documentazione/Valutazione usabilità sul campo.docx
@@ -341,14 +341,7 @@
                 <w:b/>
                 <w:bCs/>
               </w:rPr>
-              <w:t xml:space="preserve">Compito </w:t>
-            </w:r>
-            <w:r>
-              <w:rPr>
-                <w:b/>
-                <w:bCs/>
-              </w:rPr>
-              <w:t>2</w:t>
+              <w:t>Compito 2</w:t>
             </w:r>
           </w:p>
         </w:tc>
@@ -370,14 +363,7 @@
                 <w:b/>
                 <w:bCs/>
               </w:rPr>
-              <w:t xml:space="preserve">Compito </w:t>
-            </w:r>
-            <w:r>
-              <w:rPr>
-                <w:b/>
-                <w:bCs/>
-              </w:rPr>
-              <w:t>3</w:t>
+              <w:t>Compito 3</w:t>
             </w:r>
           </w:p>
         </w:tc>
@@ -399,14 +385,7 @@
                 <w:b/>
                 <w:bCs/>
               </w:rPr>
-              <w:t xml:space="preserve">Compito </w:t>
-            </w:r>
-            <w:r>
-              <w:rPr>
-                <w:b/>
-                <w:bCs/>
-              </w:rPr>
-              <w:t>4</w:t>
+              <w:t>Compito 4</w:t>
             </w:r>
           </w:p>
         </w:tc>
@@ -428,14 +407,7 @@
                 <w:b/>
                 <w:bCs/>
               </w:rPr>
-              <w:t xml:space="preserve">Compito </w:t>
-            </w:r>
-            <w:r>
-              <w:rPr>
-                <w:b/>
-                <w:bCs/>
-              </w:rPr>
-              <w:t>5</w:t>
+              <w:t>Compito 5</w:t>
             </w:r>
           </w:p>
         </w:tc>
@@ -533,7 +505,7 @@
               <w:jc w:val="center"/>
             </w:pPr>
             <w:r>
-              <w:t>P</w:t>
+              <w:t>F</w:t>
             </w:r>
           </w:p>
         </w:tc>
@@ -575,7 +547,7 @@
               <w:jc w:val="center"/>
             </w:pPr>
             <w:r>
-              <w:t>P</w:t>
+              <w:t>F</w:t>
             </w:r>
           </w:p>
         </w:tc>
@@ -741,7 +713,7 @@
               <w:jc w:val="center"/>
             </w:pPr>
             <w:r>
-              <w:t>P</w:t>
+              <w:t>F</w:t>
             </w:r>
           </w:p>
         </w:tc>
@@ -854,16 +826,7 @@
                 <w:rPr>
                   <w:rFonts w:ascii="Cambria Math" w:hAnsi="Cambria Math" w:cs="Cambria Math"/>
                 </w:rPr>
-                <m:t>1</m:t>
-              </m:r>
-              <m:r>
-                <m:rPr>
-                  <m:sty m:val="p"/>
-                </m:rPr>
-                <w:rPr>
-                  <w:rFonts w:ascii="Cambria Math" w:hAnsi="Cambria Math" w:cs="Cambria Math"/>
-                </w:rPr>
-                <m:t>5</m:t>
+                <m:t>15</m:t>
               </m:r>
             </m:num>
             <m:den>
@@ -874,16 +837,7 @@
                 <w:rPr>
                   <w:rFonts w:ascii="Cambria Math" w:hAnsi="Cambria Math" w:cs="Cambria Math"/>
                 </w:rPr>
-                <m:t>1</m:t>
-              </m:r>
-              <m:r>
-                <m:rPr>
-                  <m:sty m:val="p"/>
-                </m:rPr>
-                <w:rPr>
-                  <w:rFonts w:ascii="Cambria Math" w:hAnsi="Cambria Math" w:cs="Cambria Math"/>
-                </w:rPr>
-                <m:t>8</m:t>
+                <m:t>18</m:t>
               </m:r>
             </m:den>
           </m:f>
@@ -891,31 +845,7 @@
             <w:rPr>
               <w:rFonts w:ascii="Cambria Math" w:hAnsi="Cambria Math"/>
             </w:rPr>
-            <m:t xml:space="preserve"> </m:t>
-          </m:r>
-          <m:r>
-            <w:rPr>
-              <w:rFonts w:ascii="Cambria Math" w:hAnsi="Cambria Math"/>
-            </w:rPr>
-            <m:t>≅</m:t>
-          </m:r>
-          <m:r>
-            <w:rPr>
-              <w:rFonts w:ascii="Cambria Math" w:hAnsi="Cambria Math"/>
-            </w:rPr>
-            <m:t>8</m:t>
-          </m:r>
-          <m:r>
-            <w:rPr>
-              <w:rFonts w:ascii="Cambria Math" w:hAnsi="Cambria Math"/>
-            </w:rPr>
-            <m:t>3</m:t>
-          </m:r>
-          <m:r>
-            <w:rPr>
-              <w:rFonts w:ascii="Cambria Math" w:hAnsi="Cambria Math"/>
-            </w:rPr>
-            <m:t>%</m:t>
+            <m:t xml:space="preserve"> ≅83%</m:t>
           </m:r>
         </m:oMath>
       </m:oMathPara>
@@ -934,16 +864,7 @@
     </w:p>
     <w:p>
       <w:r>
-        <w:t xml:space="preserve">Compito </w:t>
-      </w:r>
-      <w:r>
-        <w:t>2</w:t>
-      </w:r>
-      <w:r>
-        <w:t>:</w:t>
-      </w:r>
-      <w:r>
-        <w:t xml:space="preserve"> </w:t>
+        <w:t xml:space="preserve">Compito 2: </w:t>
       </w:r>
       <w:r>
         <w:t>Crea avviso</w:t>
@@ -954,76 +875,31 @@
     </w:p>
     <w:p>
       <w:r>
-        <w:t xml:space="preserve">Compito </w:t>
+        <w:t xml:space="preserve">Compito 3: </w:t>
       </w:r>
       <w:r>
-        <w:t>3</w:t>
-      </w:r>
-      <w:r>
-        <w:t>:</w:t>
-      </w:r>
-      <w:r>
-        <w:t xml:space="preserve"> </w:t>
-      </w:r>
-      <w:r>
-        <w:t xml:space="preserve">Aggiunge Sezione </w:t>
-      </w:r>
-      <w:r>
-        <w:t>(5 minuti)</w:t>
+        <w:t>Aggiunge Sezione (5 minuti)</w:t>
       </w:r>
     </w:p>
     <w:p>
       <w:r>
-        <w:t xml:space="preserve">Compito </w:t>
+        <w:t>Compito 4:</w:t>
       </w:r>
       <w:r>
-        <w:t>4</w:t>
-      </w:r>
-      <w:r>
-        <w:t>:</w:t>
-      </w:r>
-      <w:r>
-        <w:t xml:space="preserve"> Aggiunge Prodotto </w:t>
-      </w:r>
-      <w:r>
-        <w:t>(</w:t>
-      </w:r>
-      <w:r>
-        <w:t>10</w:t>
-      </w:r>
-      <w:r>
-        <w:t xml:space="preserve"> minuti)</w:t>
+        <w:t xml:space="preserve"> Aggiunge Prodotto (10 minuti)</w:t>
       </w:r>
     </w:p>
     <w:p>
       <w:r>
-        <w:t xml:space="preserve">Compito </w:t>
+        <w:t>Compito 5:</w:t>
       </w:r>
       <w:r>
-        <w:t>5</w:t>
-      </w:r>
-      <w:r>
-        <w:t>:</w:t>
-      </w:r>
-      <w:r>
-        <w:t xml:space="preserve"> Visualizza Avviso </w:t>
-      </w:r>
-      <w:r>
-        <w:t>(5 minuti)</w:t>
+        <w:t xml:space="preserve"> Visualizza Avviso (5 minuti)</w:t>
       </w:r>
     </w:p>
     <w:p>
       <w:r>
-        <w:t xml:space="preserve">Compito 6: Salva Ordinazione </w:t>
-      </w:r>
-      <w:r>
-        <w:t>(</w:t>
-      </w:r>
-      <w:r>
-        <w:t>10</w:t>
-      </w:r>
-      <w:r>
-        <w:t xml:space="preserve"> minuti)</w:t>
+        <w:t>Compito 6: Salva Ordinazione (10 minuti)</w:t>
       </w:r>
     </w:p>
     <w:p/>

</xml_diff>